<commit_message>
changed the infinity loop, added contact in schedule file
</commit_message>
<xml_diff>
--- a/Week1/python-schedule.docx
+++ b/Week1/python-schedule.docx
@@ -4,24 +4,215 @@
   <w:body>
     <w:p>
       <w:pPr>
-        <w:spacing w:line="259" w:lineRule="auto"/>
         <w:jc w:val="center"/>
         <w:rPr>
-          <w:b/>
-          <w:bCs/>
-          <w:sz w:val="28"/>
-          <w:szCs w:val="28"/>
+          <w:sz w:val="56"/>
+          <w:szCs w:val="56"/>
         </w:rPr>
       </w:pPr>
       <w:r>
         <w:rPr>
-          <w:rFonts w:ascii="Arial" w:hAnsi="Arial" w:cs="Arial"/>
-          <w:b/>
-          <w:bCs/>
-          <w:sz w:val="28"/>
-          <w:szCs w:val="28"/>
+          <w:sz w:val="56"/>
+          <w:szCs w:val="56"/>
         </w:rPr>
-        <w:t>Data Analytics with Python</w:t>
+        <w:t>AI</w:t>
+      </w:r>
+      <w:r>
+        <w:rPr>
+          <w:sz w:val="56"/>
+          <w:szCs w:val="56"/>
+        </w:rPr>
+        <w:t xml:space="preserve"> and </w:t>
+      </w:r>
+      <w:r>
+        <w:rPr>
+          <w:sz w:val="56"/>
+          <w:szCs w:val="56"/>
+        </w:rPr>
+        <w:t>Data</w:t>
+      </w:r>
+      <w:r>
+        <w:rPr>
+          <w:sz w:val="56"/>
+          <w:szCs w:val="56"/>
+        </w:rPr>
+        <w:t xml:space="preserve"> </w:t>
+      </w:r>
+      <w:r>
+        <w:rPr>
+          <w:sz w:val="56"/>
+          <w:szCs w:val="56"/>
+        </w:rPr>
+        <w:t>Science</w:t>
+      </w:r>
+      <w:r>
+        <w:rPr>
+          <w:sz w:val="56"/>
+          <w:szCs w:val="56"/>
+        </w:rPr>
+        <w:t xml:space="preserve"> </w:t>
+      </w:r>
+      <w:r>
+        <w:rPr>
+          <w:sz w:val="56"/>
+          <w:szCs w:val="56"/>
+        </w:rPr>
+        <w:t>Workshop</w:t>
+      </w:r>
+    </w:p>
+    <w:p>
+      <w:pPr>
+        <w:jc w:val="center"/>
+        <w:rPr>
+          <w:sz w:val="32"/>
+          <w:szCs w:val="32"/>
+        </w:rPr>
+      </w:pPr>
+      <w:r>
+        <w:rPr>
+          <w:sz w:val="32"/>
+          <w:szCs w:val="32"/>
+        </w:rPr>
+        <w:t>Instructor: Dr. Paul Rad (</w:t>
+      </w:r>
+      <w:hyperlink r:id="rId5" w:history="1">
+        <w:r>
+          <w:rPr>
+            <w:rStyle w:val="Hyperlink"/>
+            <w:sz w:val="32"/>
+            <w:szCs w:val="32"/>
+          </w:rPr>
+          <w:t>paul.rad@utsa.edu</w:t>
+        </w:r>
+      </w:hyperlink>
+      <w:r>
+        <w:rPr>
+          <w:sz w:val="32"/>
+          <w:szCs w:val="32"/>
+        </w:rPr>
+        <w:t>)</w:t>
+      </w:r>
+    </w:p>
+    <w:p>
+      <w:pPr>
+        <w:jc w:val="center"/>
+        <w:rPr>
+          <w:sz w:val="32"/>
+          <w:szCs w:val="32"/>
+        </w:rPr>
+      </w:pPr>
+      <w:r>
+        <w:rPr>
+          <w:sz w:val="32"/>
+          <w:szCs w:val="32"/>
+        </w:rPr>
+        <w:t xml:space="preserve">Assistants: </w:t>
+      </w:r>
+      <w:r>
+        <w:rPr>
+          <w:sz w:val="32"/>
+          <w:szCs w:val="32"/>
+        </w:rPr>
+        <w:br/>
+        <w:t>Arun Das (</w:t>
+      </w:r>
+      <w:hyperlink r:id="rId6" w:history="1">
+        <w:r>
+          <w:rPr>
+            <w:rStyle w:val="Hyperlink"/>
+            <w:sz w:val="32"/>
+            <w:szCs w:val="32"/>
+          </w:rPr>
+          <w:t>arun.das@utsa.edu</w:t>
+        </w:r>
+      </w:hyperlink>
+      <w:r>
+        <w:rPr>
+          <w:sz w:val="32"/>
+          <w:szCs w:val="32"/>
+        </w:rPr>
+        <w:t>)</w:t>
+      </w:r>
+    </w:p>
+    <w:p>
+      <w:pPr>
+        <w:jc w:val="center"/>
+        <w:rPr>
+          <w:sz w:val="32"/>
+          <w:szCs w:val="32"/>
+        </w:rPr>
+      </w:pPr>
+      <w:r>
+        <w:rPr>
+          <w:sz w:val="32"/>
+          <w:szCs w:val="32"/>
+        </w:rPr>
+        <w:t>Sadia Afrin (</w:t>
+      </w:r>
+      <w:hyperlink r:id="rId7" w:history="1">
+        <w:r>
+          <w:rPr>
+            <w:rStyle w:val="Hyperlink"/>
+            <w:sz w:val="32"/>
+            <w:szCs w:val="32"/>
+          </w:rPr>
+          <w:t>sadia.afrin@utsa.e</w:t>
+        </w:r>
+        <w:r>
+          <w:rPr>
+            <w:rStyle w:val="Hyperlink"/>
+            <w:sz w:val="32"/>
+            <w:szCs w:val="32"/>
+          </w:rPr>
+          <w:t>d</w:t>
+        </w:r>
+        <w:r>
+          <w:rPr>
+            <w:rStyle w:val="Hyperlink"/>
+            <w:sz w:val="32"/>
+            <w:szCs w:val="32"/>
+          </w:rPr>
+          <w:t>u</w:t>
+        </w:r>
+      </w:hyperlink>
+      <w:r>
+        <w:rPr>
+          <w:sz w:val="32"/>
+          <w:szCs w:val="32"/>
+        </w:rPr>
+        <w:t>)</w:t>
+      </w:r>
+    </w:p>
+    <w:p>
+      <w:pPr>
+        <w:jc w:val="center"/>
+        <w:rPr>
+          <w:sz w:val="32"/>
+          <w:szCs w:val="32"/>
+        </w:rPr>
+      </w:pPr>
+      <w:r>
+        <w:rPr>
+          <w:sz w:val="32"/>
+          <w:szCs w:val="32"/>
+        </w:rPr>
+        <w:t xml:space="preserve">Neda </w:t>
+      </w:r>
+      <w:proofErr w:type="spellStart"/>
+      <w:r>
+        <w:rPr>
+          <w:sz w:val="32"/>
+          <w:szCs w:val="32"/>
+        </w:rPr>
+        <w:t>Zand</w:t>
+      </w:r>
+      <w:proofErr w:type="spellEnd"/>
+      <w:r>
+        <w:rPr>
+          <w:sz w:val="32"/>
+          <w:szCs w:val="32"/>
+        </w:rPr>
+        <w:t xml:space="preserve"> (neda.zand@utsa.edu)</w:t>
       </w:r>
     </w:p>
     <w:p>
@@ -3136,6 +3327,41 @@
       <w:contextualSpacing/>
     </w:pPr>
   </w:style>
+  <w:style w:type="character" w:styleId="Hyperlink">
+    <w:name w:val="Hyperlink"/>
+    <w:basedOn w:val="DefaultParagraphFont"/>
+    <w:uiPriority w:val="99"/>
+    <w:unhideWhenUsed/>
+    <w:rsid w:val="0098019D"/>
+    <w:rPr>
+      <w:color w:val="0563C1" w:themeColor="hyperlink"/>
+      <w:u w:val="single"/>
+    </w:rPr>
+  </w:style>
+  <w:style w:type="character" w:styleId="UnresolvedMention">
+    <w:name w:val="Unresolved Mention"/>
+    <w:basedOn w:val="DefaultParagraphFont"/>
+    <w:uiPriority w:val="99"/>
+    <w:semiHidden/>
+    <w:unhideWhenUsed/>
+    <w:rsid w:val="0098019D"/>
+    <w:rPr>
+      <w:color w:val="605E5C"/>
+      <w:shd w:val="clear" w:color="auto" w:fill="E1DFDD"/>
+    </w:rPr>
+  </w:style>
+  <w:style w:type="character" w:styleId="FollowedHyperlink">
+    <w:name w:val="FollowedHyperlink"/>
+    <w:basedOn w:val="DefaultParagraphFont"/>
+    <w:uiPriority w:val="99"/>
+    <w:semiHidden/>
+    <w:unhideWhenUsed/>
+    <w:rsid w:val="0098019D"/>
+    <w:rPr>
+      <w:color w:val="954F72" w:themeColor="followedHyperlink"/>
+      <w:u w:val="single"/>
+    </w:rPr>
+  </w:style>
 </w:styles>
 </file>
 

</xml_diff>